<commit_message>
reverse engineering db, add CQ classes to viewemodel, make all entity and context classess internal
</commit_message>
<xml_diff>
--- a/ClassNotes/September 14.docx
+++ b/ClassNotes/September 14.docx
@@ -115,15 +115,7 @@
     </w:p>
     <w:p>
       <w:r>
-        <w:t>Commit #</w:t>
-      </w:r>
-      <w:proofErr w:type="gramStart"/>
-      <w:r>
-        <w:t>n  …</w:t>
-      </w:r>
-      <w:proofErr w:type="gramEnd"/>
-      <w:r>
-        <w:t>………….</w:t>
+        <w:t>Commit #n  …………….</w:t>
       </w:r>
     </w:p>
     <w:p>
@@ -321,15 +313,7 @@
         <w:t xml:space="preserve">(b p d) </w:t>
       </w:r>
       <w:r>
-        <w:t xml:space="preserve">can be groups based on field. Therefore, you can create multiple </w:t>
-      </w:r>
-      <w:proofErr w:type="gramStart"/>
-      <w:r>
-        <w:t>group</w:t>
-      </w:r>
-      <w:proofErr w:type="gramEnd"/>
-      <w:r>
-        <w:t xml:space="preserve"> of data for different field(s) </w:t>
+        <w:t xml:space="preserve">can be groups based on field. Therefore, you can create multiple group of data for different field(s) </w:t>
       </w:r>
     </w:p>
     <w:p/>
@@ -1418,13 +1402,8 @@
     <w:p/>
     <w:p>
       <w:r>
-        <w:t xml:space="preserve">List: data is in memory.  No conversion from </w:t>
-      </w:r>
-      <w:proofErr w:type="spellStart"/>
-      <w:r>
-        <w:t>sql</w:t>
-      </w:r>
-      <w:proofErr w:type="spellEnd"/>
+        <w:t>List: data is in memory.  No conversion from sql</w:t>
+      </w:r>
     </w:p>
     <w:p>
       <w:r>
@@ -1502,21 +1481,8 @@
           <w:tab w:val="left" w:pos="1078"/>
         </w:tabs>
       </w:pPr>
-      <w:proofErr w:type="spellStart"/>
-      <w:r>
-        <w:t>Firstor</w:t>
-      </w:r>
-      <w:proofErr w:type="spellEnd"/>
-      <w:r>
-        <w:t xml:space="preserve"> </w:t>
-      </w:r>
-      <w:proofErr w:type="spellStart"/>
-      <w:r>
-        <w:t>deault</w:t>
-      </w:r>
-      <w:proofErr w:type="spellEnd"/>
-      <w:r>
-        <w:t xml:space="preserve">: </w:t>
+      <w:r>
+        <w:t xml:space="preserve">Firstor deault: </w:t>
       </w:r>
       <w:hyperlink r:id="rId62" w:anchor="selection-filters" w:history="1">
         <w:r>
@@ -1542,15 +1508,7 @@
       </w:pPr>
       <w:r>
         <w:lastRenderedPageBreak/>
-        <w:t>First will give you first record</w:t>
-      </w:r>
-      <w:proofErr w:type="gramStart"/>
-      <w:r>
-        <w:t>….what</w:t>
-      </w:r>
-      <w:proofErr w:type="gramEnd"/>
-      <w:r>
-        <w:t xml:space="preserve"> if there is no records (and if you do if else for comparison) then it throws an error….default will give null ( default of object is null) then we can compare null</w:t>
+        <w:t>First will give you first record….what if there is no records (and if you do if else for comparison) then it throws an error….default will give null ( default of object is null) then we can compare null</w:t>
       </w:r>
     </w:p>
     <w:p>
@@ -1583,23 +1541,7 @@
         <w:t xml:space="preserve">Go over Question 5 </w:t>
       </w:r>
       <w:r>
-        <w:t xml:space="preserve">(need to use multi query </w:t>
-      </w:r>
-      <w:proofErr w:type="gramStart"/>
-      <w:r>
-        <w:t>---  reference</w:t>
-      </w:r>
-      <w:proofErr w:type="gramEnd"/>
-      <w:r>
-        <w:t xml:space="preserve"> to </w:t>
-      </w:r>
-      <w:proofErr w:type="spellStart"/>
-      <w:r>
-        <w:t>inclass</w:t>
-      </w:r>
-      <w:proofErr w:type="spellEnd"/>
-      <w:r>
-        <w:t xml:space="preserve"> example) </w:t>
+        <w:t xml:space="preserve">(need to use multi query ---  reference to inclass example) </w:t>
       </w:r>
     </w:p>
     <w:p>
@@ -1682,13 +1624,8 @@
           <w:tab w:val="left" w:pos="1078"/>
         </w:tabs>
       </w:pPr>
-      <w:proofErr w:type="spellStart"/>
-      <w:r>
-        <w:t>Msft</w:t>
-      </w:r>
-      <w:proofErr w:type="spellEnd"/>
-      <w:r>
-        <w:t xml:space="preserve"> doc:</w:t>
+      <w:r>
+        <w:t>Msft doc:</w:t>
       </w:r>
     </w:p>
     <w:p>
@@ -1794,23 +1731,7 @@
         </w:tabs>
       </w:pPr>
       <w:r>
-        <w:t xml:space="preserve">How many </w:t>
-      </w:r>
-      <w:proofErr w:type="gramStart"/>
-      <w:r>
-        <w:t>rollback</w:t>
-      </w:r>
-      <w:proofErr w:type="gramEnd"/>
-      <w:r>
-        <w:t xml:space="preserve"> executes? One as after one </w:t>
-      </w:r>
-      <w:proofErr w:type="gramStart"/>
-      <w:r>
-        <w:t>fails</w:t>
-      </w:r>
-      <w:proofErr w:type="gramEnd"/>
-      <w:r>
-        <w:t>, it rollbacks</w:t>
+        <w:t>How many rollback executes? One as after one fails, it rollbacks</w:t>
       </w:r>
     </w:p>
     <w:p>
@@ -2534,19 +2455,7 @@
       </w:r>
       <w:r>
         <w:tab/>
-      </w:r>
-      <w:proofErr w:type="gramStart"/>
-      <w:r>
-        <w:t>.</w:t>
-      </w:r>
-      <w:proofErr w:type="spellStart"/>
-      <w:r>
-        <w:t>SaveChange</w:t>
-      </w:r>
-      <w:proofErr w:type="spellEnd"/>
-      <w:proofErr w:type="gramEnd"/>
-      <w:r>
-        <w:t>()</w:t>
+        <w:t>.SaveChange()</w:t>
       </w:r>
     </w:p>
     <w:p>
@@ -2632,13 +2541,8 @@
           <w:tab w:val="left" w:pos="1078"/>
         </w:tabs>
       </w:pPr>
-      <w:proofErr w:type="gramStart"/>
-      <w:r>
-        <w:t>[ ]</w:t>
-      </w:r>
-      <w:proofErr w:type="gramEnd"/>
-      <w:r>
-        <w:t xml:space="preserve"> Create Data Models</w:t>
+      <w:r>
+        <w:t>[ ] Create Data Models</w:t>
       </w:r>
     </w:p>
     <w:p>
@@ -2649,13 +2553,8 @@
         <w:ind w:left="360"/>
       </w:pPr>
       <w:r>
-        <w:t xml:space="preserve">Notes on </w:t>
-      </w:r>
-      <w:proofErr w:type="spellStart"/>
-      <w:r>
-        <w:t>github</w:t>
-      </w:r>
-      <w:proofErr w:type="spellEnd"/>
+        <w:t>Notes on github</w:t>
+      </w:r>
     </w:p>
     <w:p>
       <w:pPr>
@@ -2684,13 +2583,8 @@
         </w:tabs>
       </w:pPr>
       <w:r>
-        <w:t xml:space="preserve">Worked on documentation on </w:t>
-      </w:r>
-      <w:proofErr w:type="spellStart"/>
-      <w:r>
-        <w:t>github</w:t>
-      </w:r>
-      <w:proofErr w:type="spellEnd"/>
+        <w:t>Worked on documentation on github</w:t>
+      </w:r>
     </w:p>
     <w:p>
       <w:pPr>
@@ -2888,15 +2782,7 @@
         </w:tabs>
       </w:pPr>
       <w:r>
-        <w:t xml:space="preserve">At Entwistle, follow in class demonstration in folder “issues” and “Testing Design in </w:t>
-      </w:r>
-      <w:proofErr w:type="spellStart"/>
-      <w:r>
-        <w:t>Linqpad</w:t>
-      </w:r>
-      <w:proofErr w:type="spellEnd"/>
-      <w:r>
-        <w:t xml:space="preserve">” </w:t>
+        <w:t xml:space="preserve">At Entwistle, follow in class demonstration in folder “issues” and “Testing Design in Linqpad” </w:t>
       </w:r>
     </w:p>
     <w:p>
@@ -3005,15 +2891,7 @@
         <w:t>0</w:t>
       </w:r>
       <w:r>
-        <w:t xml:space="preserve"> in oct 14 file can be put in loop to go through every track. Right </w:t>
-      </w:r>
-      <w:proofErr w:type="gramStart"/>
-      <w:r>
-        <w:t>now</w:t>
-      </w:r>
-      <w:proofErr w:type="gramEnd"/>
-      <w:r>
-        <w:t xml:space="preserve"> it is for only one record. </w:t>
+        <w:t xml:space="preserve"> in oct 14 file can be put in loop to go through every track. Right now it is for only one record. </w:t>
       </w:r>
     </w:p>
     <w:p>
@@ -3102,15 +2980,7 @@
         </w:tabs>
       </w:pPr>
       <w:r>
-        <w:t xml:space="preserve">Assessment 3 &amp; 4 will be based on exercise 3 – </w:t>
-      </w:r>
-      <w:proofErr w:type="spellStart"/>
-      <w:r>
-        <w:t>trx</w:t>
-      </w:r>
-      <w:proofErr w:type="spellEnd"/>
-      <w:r>
-        <w:t xml:space="preserve"> method – Based on FSIS database</w:t>
+        <w:t>Assessment 3 &amp; 4 will be based on exercise 3 – trx method – Based on FSIS database</w:t>
       </w:r>
     </w:p>
     <w:p>
@@ -3187,15 +3057,7 @@
         <w:t xml:space="preserve">Exercise 3:  will have to do extra query to bring data from </w:t>
       </w:r>
       <w:r>
-        <w:t xml:space="preserve">database in addition to data models in your </w:t>
-      </w:r>
-      <w:proofErr w:type="spellStart"/>
-      <w:r>
-        <w:t>trx</w:t>
-      </w:r>
-      <w:proofErr w:type="spellEnd"/>
-      <w:r>
-        <w:t xml:space="preserve"> method. </w:t>
+        <w:t xml:space="preserve">database in addition to data models in your trx method. </w:t>
       </w:r>
     </w:p>
     <w:p>
@@ -3378,6 +3240,9 @@
         </w:tabs>
       </w:pPr>
       <w:r>
+        <w:rPr>
+          <w:noProof/>
+        </w:rPr>
         <w:lastRenderedPageBreak/>
         <w:drawing>
           <wp:inline distT="0" distB="0" distL="0" distR="0" wp14:anchorId="5454670B" wp14:editId="7A4A046A">
@@ -3520,6 +3385,9 @@
     <w:p/>
     <w:p>
       <w:r>
+        <w:rPr>
+          <w:noProof/>
+        </w:rPr>
         <w:lastRenderedPageBreak/>
         <w:drawing>
           <wp:inline distT="0" distB="0" distL="0" distR="0" wp14:anchorId="357868C4" wp14:editId="34A39CD6">
@@ -3670,6 +3538,9 @@
     <w:p/>
     <w:p>
       <w:r>
+        <w:rPr>
+          <w:noProof/>
+        </w:rPr>
         <w:drawing>
           <wp:inline distT="0" distB="0" distL="0" distR="0" wp14:anchorId="1FE141E1" wp14:editId="1FA914A8">
             <wp:extent cx="2324424" cy="943107"/>
@@ -3737,6 +3608,682 @@
                     <a:xfrm>
                       <a:off x="0" y="0"/>
                       <a:ext cx="5943600" cy="1276350"/>
+                    </a:xfrm>
+                    <a:prstGeom prst="rect">
+                      <a:avLst/>
+                    </a:prstGeom>
+                  </pic:spPr>
+                </pic:pic>
+              </a:graphicData>
+            </a:graphic>
+          </wp:inline>
+        </w:drawing>
+      </w:r>
+    </w:p>
+    <w:p/>
+    <w:p>
+      <w:r>
+        <w:rPr>
+          <w:highlight w:val="yellow"/>
+        </w:rPr>
+        <w:t>October 28, 2022</w:t>
+      </w:r>
+    </w:p>
+    <w:p>
+      <w:r>
+        <w:t>Talked about deliverable (attached picture)</w:t>
+      </w:r>
+    </w:p>
+    <w:p>
+      <w:r>
+        <w:rPr>
+          <w:noProof/>
+        </w:rPr>
+        <w:drawing>
+          <wp:inline distT="0" distB="0" distL="0" distR="0" wp14:anchorId="00AF432C" wp14:editId="72084C98">
+            <wp:extent cx="5113223" cy="1601439"/>
+            <wp:effectExtent l="0" t="0" r="0" b="0"/>
+            <wp:docPr id="32" name="Picture 32" descr="A picture containing text, indoor, whiteboard, computer&#10;&#10;Description automatically generated"/>
+            <wp:cNvGraphicFramePr>
+              <a:graphicFrameLocks xmlns:a="http://schemas.openxmlformats.org/drawingml/2006/main" noChangeAspect="1"/>
+            </wp:cNvGraphicFramePr>
+            <a:graphic xmlns:a="http://schemas.openxmlformats.org/drawingml/2006/main">
+              <a:graphicData uri="http://schemas.openxmlformats.org/drawingml/2006/picture">
+                <pic:pic xmlns:pic="http://schemas.openxmlformats.org/drawingml/2006/picture">
+                  <pic:nvPicPr>
+                    <pic:cNvPr id="32" name="Picture 32" descr="A picture containing text, indoor, whiteboard, computer&#10;&#10;Description automatically generated"/>
+                    <pic:cNvPicPr>
+                      <a:picLocks noChangeAspect="1" noChangeArrowheads="1"/>
+                    </pic:cNvPicPr>
+                  </pic:nvPicPr>
+                  <pic:blipFill rotWithShape="1">
+                    <a:blip r:embed="rId108" cstate="print">
+                      <a:extLst>
+                        <a:ext uri="{28A0092B-C50C-407E-A947-70E740481C1C}">
+                          <a14:useLocalDpi xmlns:a14="http://schemas.microsoft.com/office/drawing/2010/main" val="0"/>
+                        </a:ext>
+                      </a:extLst>
+                    </a:blip>
+                    <a:srcRect l="4187" t="31657" r="9740" b="32415"/>
+                    <a:stretch/>
+                  </pic:blipFill>
+                  <pic:spPr bwMode="auto">
+                    <a:xfrm>
+                      <a:off x="0" y="0"/>
+                      <a:ext cx="5115785" cy="1602242"/>
+                    </a:xfrm>
+                    <a:prstGeom prst="rect">
+                      <a:avLst/>
+                    </a:prstGeom>
+                    <a:noFill/>
+                    <a:ln>
+                      <a:noFill/>
+                    </a:ln>
+                    <a:extLst>
+                      <a:ext uri="{53640926-AAD7-44D8-BBD7-CCE9431645EC}">
+                        <a14:shadowObscured xmlns:a14="http://schemas.microsoft.com/office/drawing/2010/main"/>
+                      </a:ext>
+                    </a:extLst>
+                  </pic:spPr>
+                </pic:pic>
+              </a:graphicData>
+            </a:graphic>
+          </wp:inline>
+        </w:drawing>
+      </w:r>
+    </w:p>
+    <w:p>
+      <w:r>
+        <w:t xml:space="preserve">Next week project specification will be released. Please read over.  Also, team repository will be released following week. No milestone or issue due. We will talk about it when we go over specification together. </w:t>
+      </w:r>
+      <w:r>
+        <w:t>Monday</w:t>
+      </w:r>
+    </w:p>
+    <w:p/>
+    <w:p>
+      <w:r>
+        <w:rPr>
+          <w:noProof/>
+        </w:rPr>
+        <w:lastRenderedPageBreak/>
+        <w:drawing>
+          <wp:inline distT="0" distB="0" distL="0" distR="0" wp14:anchorId="4DAC69FC" wp14:editId="4844016D">
+            <wp:extent cx="5943600" cy="3415665"/>
+            <wp:effectExtent l="0" t="0" r="0" b="0"/>
+            <wp:docPr id="35" name="Picture 35" descr="Text&#10;&#10;Description automatically generated"/>
+            <wp:cNvGraphicFramePr>
+              <a:graphicFrameLocks xmlns:a="http://schemas.openxmlformats.org/drawingml/2006/main" noChangeAspect="1"/>
+            </wp:cNvGraphicFramePr>
+            <a:graphic xmlns:a="http://schemas.openxmlformats.org/drawingml/2006/main">
+              <a:graphicData uri="http://schemas.openxmlformats.org/drawingml/2006/picture">
+                <pic:pic xmlns:pic="http://schemas.openxmlformats.org/drawingml/2006/picture">
+                  <pic:nvPicPr>
+                    <pic:cNvPr id="35" name="Picture 35" descr="Text&#10;&#10;Description automatically generated"/>
+                    <pic:cNvPicPr/>
+                  </pic:nvPicPr>
+                  <pic:blipFill>
+                    <a:blip r:embed="rId109"/>
+                    <a:stretch>
+                      <a:fillRect/>
+                    </a:stretch>
+                  </pic:blipFill>
+                  <pic:spPr>
+                    <a:xfrm>
+                      <a:off x="0" y="0"/>
+                      <a:ext cx="5943600" cy="3415665"/>
+                    </a:xfrm>
+                    <a:prstGeom prst="rect">
+                      <a:avLst/>
+                    </a:prstGeom>
+                  </pic:spPr>
+                </pic:pic>
+              </a:graphicData>
+            </a:graphic>
+          </wp:inline>
+        </w:drawing>
+      </w:r>
+    </w:p>
+    <w:p>
+      <w:r>
+        <w:drawing>
+          <wp:inline distT="0" distB="0" distL="0" distR="0" wp14:anchorId="7DCBFE2C" wp14:editId="15E2E515">
+            <wp:extent cx="4486901" cy="2724530"/>
+            <wp:effectExtent l="0" t="0" r="9525" b="0"/>
+            <wp:docPr id="36" name="Picture 36" descr="Graphical user interface&#10;&#10;Description automatically generated with medium confidence"/>
+            <wp:cNvGraphicFramePr>
+              <a:graphicFrameLocks xmlns:a="http://schemas.openxmlformats.org/drawingml/2006/main" noChangeAspect="1"/>
+            </wp:cNvGraphicFramePr>
+            <a:graphic xmlns:a="http://schemas.openxmlformats.org/drawingml/2006/main">
+              <a:graphicData uri="http://schemas.openxmlformats.org/drawingml/2006/picture">
+                <pic:pic xmlns:pic="http://schemas.openxmlformats.org/drawingml/2006/picture">
+                  <pic:nvPicPr>
+                    <pic:cNvPr id="36" name="Picture 36" descr="Graphical user interface&#10;&#10;Description automatically generated with medium confidence"/>
+                    <pic:cNvPicPr/>
+                  </pic:nvPicPr>
+                  <pic:blipFill>
+                    <a:blip r:embed="rId110"/>
+                    <a:stretch>
+                      <a:fillRect/>
+                    </a:stretch>
+                  </pic:blipFill>
+                  <pic:spPr>
+                    <a:xfrm>
+                      <a:off x="0" y="0"/>
+                      <a:ext cx="4486901" cy="2724530"/>
+                    </a:xfrm>
+                    <a:prstGeom prst="rect">
+                      <a:avLst/>
+                    </a:prstGeom>
+                  </pic:spPr>
+                </pic:pic>
+              </a:graphicData>
+            </a:graphic>
+          </wp:inline>
+        </w:drawing>
+      </w:r>
+    </w:p>
+    <w:p>
+      <w:r>
+        <w:lastRenderedPageBreak/>
+        <w:drawing>
+          <wp:inline distT="0" distB="0" distL="0" distR="0" wp14:anchorId="42234F5F" wp14:editId="535F937B">
+            <wp:extent cx="5943600" cy="4525010"/>
+            <wp:effectExtent l="0" t="0" r="0" b="8890"/>
+            <wp:docPr id="38" name="Picture 38" descr="Graphical user interface&#10;&#10;Description automatically generated"/>
+            <wp:cNvGraphicFramePr>
+              <a:graphicFrameLocks xmlns:a="http://schemas.openxmlformats.org/drawingml/2006/main" noChangeAspect="1"/>
+            </wp:cNvGraphicFramePr>
+            <a:graphic xmlns:a="http://schemas.openxmlformats.org/drawingml/2006/main">
+              <a:graphicData uri="http://schemas.openxmlformats.org/drawingml/2006/picture">
+                <pic:pic xmlns:pic="http://schemas.openxmlformats.org/drawingml/2006/picture">
+                  <pic:nvPicPr>
+                    <pic:cNvPr id="38" name="Picture 38" descr="Graphical user interface&#10;&#10;Description automatically generated"/>
+                    <pic:cNvPicPr/>
+                  </pic:nvPicPr>
+                  <pic:blipFill>
+                    <a:blip r:embed="rId111"/>
+                    <a:stretch>
+                      <a:fillRect/>
+                    </a:stretch>
+                  </pic:blipFill>
+                  <pic:spPr>
+                    <a:xfrm>
+                      <a:off x="0" y="0"/>
+                      <a:ext cx="5943600" cy="4525010"/>
+                    </a:xfrm>
+                    <a:prstGeom prst="rect">
+                      <a:avLst/>
+                    </a:prstGeom>
+                  </pic:spPr>
+                </pic:pic>
+              </a:graphicData>
+            </a:graphic>
+          </wp:inline>
+        </w:drawing>
+      </w:r>
+    </w:p>
+    <w:p>
+      <w:pPr>
+        <w:rPr>
+          <w:noProof/>
+        </w:rPr>
+      </w:pPr>
+    </w:p>
+    <w:p>
+      <w:r>
+        <w:rPr>
+          <w:noProof/>
+        </w:rPr>
+        <w:drawing>
+          <wp:inline distT="0" distB="0" distL="0" distR="0" wp14:anchorId="45DD44A3" wp14:editId="5B865166">
+            <wp:extent cx="5943600" cy="1026795"/>
+            <wp:effectExtent l="0" t="0" r="0" b="1905"/>
+            <wp:docPr id="37" name="Picture 37" descr="Graphical user interface, text&#10;&#10;Description automatically generated"/>
+            <wp:cNvGraphicFramePr>
+              <a:graphicFrameLocks xmlns:a="http://schemas.openxmlformats.org/drawingml/2006/main" noChangeAspect="1"/>
+            </wp:cNvGraphicFramePr>
+            <a:graphic xmlns:a="http://schemas.openxmlformats.org/drawingml/2006/main">
+              <a:graphicData uri="http://schemas.openxmlformats.org/drawingml/2006/picture">
+                <pic:pic xmlns:pic="http://schemas.openxmlformats.org/drawingml/2006/picture">
+                  <pic:nvPicPr>
+                    <pic:cNvPr id="37" name="Picture 37" descr="Graphical user interface, text&#10;&#10;Description automatically generated"/>
+                    <pic:cNvPicPr/>
+                  </pic:nvPicPr>
+                  <pic:blipFill>
+                    <a:blip r:embed="rId112"/>
+                    <a:stretch>
+                      <a:fillRect/>
+                    </a:stretch>
+                  </pic:blipFill>
+                  <pic:spPr>
+                    <a:xfrm>
+                      <a:off x="0" y="0"/>
+                      <a:ext cx="5943600" cy="1026795"/>
+                    </a:xfrm>
+                    <a:prstGeom prst="rect">
+                      <a:avLst/>
+                    </a:prstGeom>
+                  </pic:spPr>
+                </pic:pic>
+              </a:graphicData>
+            </a:graphic>
+          </wp:inline>
+        </w:drawing>
+      </w:r>
+    </w:p>
+    <w:p>
+      <w:r>
+        <w:rPr>
+          <w:rFonts w:ascii="Cascadia Mono" w:hAnsi="Cascadia Mono" w:cs="Cascadia Mono"/>
+          <w:color w:val="000000"/>
+          <w:sz w:val="19"/>
+          <w:szCs w:val="19"/>
+        </w:rPr>
+        <w:t>Install-Package Microsoft.EntityFrameworkCore.Tools</w:t>
+      </w:r>
+    </w:p>
+    <w:p/>
+    <w:p>
+      <w:r>
+        <w:rPr>
+          <w:noProof/>
+        </w:rPr>
+        <w:drawing>
+          <wp:inline distT="0" distB="0" distL="0" distR="0" wp14:anchorId="0B9D4582" wp14:editId="3C31A270">
+            <wp:extent cx="5943600" cy="927735"/>
+            <wp:effectExtent l="0" t="0" r="0" b="5715"/>
+            <wp:docPr id="41" name="Picture 41" descr="A computer screen capture&#10;&#10;Description automatically generated with medium confidence"/>
+            <wp:cNvGraphicFramePr>
+              <a:graphicFrameLocks xmlns:a="http://schemas.openxmlformats.org/drawingml/2006/main" noChangeAspect="1"/>
+            </wp:cNvGraphicFramePr>
+            <a:graphic xmlns:a="http://schemas.openxmlformats.org/drawingml/2006/main">
+              <a:graphicData uri="http://schemas.openxmlformats.org/drawingml/2006/picture">
+                <pic:pic xmlns:pic="http://schemas.openxmlformats.org/drawingml/2006/picture">
+                  <pic:nvPicPr>
+                    <pic:cNvPr id="41" name="Picture 41" descr="A computer screen capture&#10;&#10;Description automatically generated with medium confidence"/>
+                    <pic:cNvPicPr/>
+                  </pic:nvPicPr>
+                  <pic:blipFill>
+                    <a:blip r:embed="rId113"/>
+                    <a:stretch>
+                      <a:fillRect/>
+                    </a:stretch>
+                  </pic:blipFill>
+                  <pic:spPr>
+                    <a:xfrm>
+                      <a:off x="0" y="0"/>
+                      <a:ext cx="5943600" cy="927735"/>
+                    </a:xfrm>
+                    <a:prstGeom prst="rect">
+                      <a:avLst/>
+                    </a:prstGeom>
+                  </pic:spPr>
+                </pic:pic>
+              </a:graphicData>
+            </a:graphic>
+          </wp:inline>
+        </w:drawing>
+      </w:r>
+    </w:p>
+    <w:p>
+      <w:pPr>
+        <w:rPr>
+          <w:rFonts w:ascii="Cascadia Mono" w:hAnsi="Cascadia Mono" w:cs="Cascadia Mono"/>
+          <w:color w:val="000000"/>
+          <w:sz w:val="19"/>
+          <w:szCs w:val="19"/>
+        </w:rPr>
+      </w:pPr>
+      <w:r>
+        <w:rPr>
+          <w:rFonts w:ascii="Cascadia Mono" w:hAnsi="Cascadia Mono" w:cs="Cascadia Mono"/>
+          <w:color w:val="000000"/>
+          <w:sz w:val="19"/>
+          <w:szCs w:val="19"/>
+        </w:rPr>
+        <w:t>Scaffold-DbContext 'Data Source=.\SQLEXPRESS;Initial Catalog=Chinook;Integrated Security=True' Microsoft.EntityFrameworkCore.SqlServer -o Entities</w:t>
+      </w:r>
+    </w:p>
+    <w:p>
+      <w:r>
+        <w:rPr>
+          <w:noProof/>
+        </w:rPr>
+        <w:lastRenderedPageBreak/>
+        <w:drawing>
+          <wp:inline distT="0" distB="0" distL="0" distR="0" wp14:anchorId="789C7F99" wp14:editId="36232A68">
+            <wp:extent cx="5943600" cy="4535805"/>
+            <wp:effectExtent l="0" t="0" r="0" b="0"/>
+            <wp:docPr id="42" name="Picture 42" descr="A screenshot of a computer&#10;&#10;Description automatically generated with medium confidence"/>
+            <wp:cNvGraphicFramePr>
+              <a:graphicFrameLocks xmlns:a="http://schemas.openxmlformats.org/drawingml/2006/main" noChangeAspect="1"/>
+            </wp:cNvGraphicFramePr>
+            <a:graphic xmlns:a="http://schemas.openxmlformats.org/drawingml/2006/main">
+              <a:graphicData uri="http://schemas.openxmlformats.org/drawingml/2006/picture">
+                <pic:pic xmlns:pic="http://schemas.openxmlformats.org/drawingml/2006/picture">
+                  <pic:nvPicPr>
+                    <pic:cNvPr id="42" name="Picture 42" descr="A screenshot of a computer&#10;&#10;Description automatically generated with medium confidence"/>
+                    <pic:cNvPicPr/>
+                  </pic:nvPicPr>
+                  <pic:blipFill>
+                    <a:blip r:embed="rId114"/>
+                    <a:stretch>
+                      <a:fillRect/>
+                    </a:stretch>
+                  </pic:blipFill>
+                  <pic:spPr>
+                    <a:xfrm>
+                      <a:off x="0" y="0"/>
+                      <a:ext cx="5943600" cy="4535805"/>
+                    </a:xfrm>
+                    <a:prstGeom prst="rect">
+                      <a:avLst/>
+                    </a:prstGeom>
+                  </pic:spPr>
+                </pic:pic>
+              </a:graphicData>
+            </a:graphic>
+          </wp:inline>
+        </w:drawing>
+      </w:r>
+    </w:p>
+    <w:p>
+      <w:r>
+        <w:rPr>
+          <w:noProof/>
+        </w:rPr>
+        <w:drawing>
+          <wp:inline distT="0" distB="0" distL="0" distR="0" wp14:anchorId="6ED82AB5" wp14:editId="1591A2C1">
+            <wp:extent cx="5943600" cy="2043430"/>
+            <wp:effectExtent l="0" t="0" r="0" b="0"/>
+            <wp:docPr id="43" name="Picture 43"/>
+            <wp:cNvGraphicFramePr>
+              <a:graphicFrameLocks xmlns:a="http://schemas.openxmlformats.org/drawingml/2006/main" noChangeAspect="1"/>
+            </wp:cNvGraphicFramePr>
+            <a:graphic xmlns:a="http://schemas.openxmlformats.org/drawingml/2006/main">
+              <a:graphicData uri="http://schemas.openxmlformats.org/drawingml/2006/picture">
+                <pic:pic xmlns:pic="http://schemas.openxmlformats.org/drawingml/2006/picture">
+                  <pic:nvPicPr>
+                    <pic:cNvPr id="1" name=""/>
+                    <pic:cNvPicPr/>
+                  </pic:nvPicPr>
+                  <pic:blipFill>
+                    <a:blip r:embed="rId115"/>
+                    <a:stretch>
+                      <a:fillRect/>
+                    </a:stretch>
+                  </pic:blipFill>
+                  <pic:spPr>
+                    <a:xfrm>
+                      <a:off x="0" y="0"/>
+                      <a:ext cx="5943600" cy="2043430"/>
+                    </a:xfrm>
+                    <a:prstGeom prst="rect">
+                      <a:avLst/>
+                    </a:prstGeom>
+                  </pic:spPr>
+                </pic:pic>
+              </a:graphicData>
+            </a:graphic>
+          </wp:inline>
+        </w:drawing>
+      </w:r>
+    </w:p>
+    <w:p>
+      <w:r>
+        <w:rPr>
+          <w:noProof/>
+        </w:rPr>
+        <w:lastRenderedPageBreak/>
+        <w:drawing>
+          <wp:inline distT="0" distB="0" distL="0" distR="0" wp14:anchorId="379FB863" wp14:editId="60CEC40D">
+            <wp:extent cx="5943600" cy="2774950"/>
+            <wp:effectExtent l="0" t="0" r="0" b="6350"/>
+            <wp:docPr id="44" name="Picture 44"/>
+            <wp:cNvGraphicFramePr>
+              <a:graphicFrameLocks xmlns:a="http://schemas.openxmlformats.org/drawingml/2006/main" noChangeAspect="1"/>
+            </wp:cNvGraphicFramePr>
+            <a:graphic xmlns:a="http://schemas.openxmlformats.org/drawingml/2006/main">
+              <a:graphicData uri="http://schemas.openxmlformats.org/drawingml/2006/picture">
+                <pic:pic xmlns:pic="http://schemas.openxmlformats.org/drawingml/2006/picture">
+                  <pic:nvPicPr>
+                    <pic:cNvPr id="1" name=""/>
+                    <pic:cNvPicPr/>
+                  </pic:nvPicPr>
+                  <pic:blipFill>
+                    <a:blip r:embed="rId116"/>
+                    <a:stretch>
+                      <a:fillRect/>
+                    </a:stretch>
+                  </pic:blipFill>
+                  <pic:spPr>
+                    <a:xfrm>
+                      <a:off x="0" y="0"/>
+                      <a:ext cx="5943600" cy="2774950"/>
+                    </a:xfrm>
+                    <a:prstGeom prst="rect">
+                      <a:avLst/>
+                    </a:prstGeom>
+                  </pic:spPr>
+                </pic:pic>
+              </a:graphicData>
+            </a:graphic>
+          </wp:inline>
+        </w:drawing>
+      </w:r>
+    </w:p>
+    <w:p>
+      <w:r>
+        <w:t>Should have following two packages</w:t>
+      </w:r>
+    </w:p>
+    <w:p>
+      <w:r>
+        <w:rPr>
+          <w:noProof/>
+        </w:rPr>
+        <w:lastRenderedPageBreak/>
+        <w:drawing>
+          <wp:inline distT="0" distB="0" distL="0" distR="0" wp14:anchorId="7D8A8354" wp14:editId="45DD3B5B">
+            <wp:extent cx="4429125" cy="5905500"/>
+            <wp:effectExtent l="0" t="0" r="9525" b="0"/>
+            <wp:docPr id="45" name="Picture 45" descr="A screenshot of a computer&#10;&#10;Description automatically generated"/>
+            <wp:cNvGraphicFramePr>
+              <a:graphicFrameLocks xmlns:a="http://schemas.openxmlformats.org/drawingml/2006/main" noChangeAspect="1"/>
+            </wp:cNvGraphicFramePr>
+            <a:graphic xmlns:a="http://schemas.openxmlformats.org/drawingml/2006/main">
+              <a:graphicData uri="http://schemas.openxmlformats.org/drawingml/2006/picture">
+                <pic:pic xmlns:pic="http://schemas.openxmlformats.org/drawingml/2006/picture">
+                  <pic:nvPicPr>
+                    <pic:cNvPr id="45" name="Picture 45" descr="A screenshot of a computer&#10;&#10;Description automatically generated"/>
+                    <pic:cNvPicPr/>
+                  </pic:nvPicPr>
+                  <pic:blipFill>
+                    <a:blip r:embed="rId117"/>
+                    <a:stretch>
+                      <a:fillRect/>
+                    </a:stretch>
+                  </pic:blipFill>
+                  <pic:spPr>
+                    <a:xfrm>
+                      <a:off x="0" y="0"/>
+                      <a:ext cx="4429125" cy="5905500"/>
+                    </a:xfrm>
+                    <a:prstGeom prst="rect">
+                      <a:avLst/>
+                    </a:prstGeom>
+                  </pic:spPr>
+                </pic:pic>
+              </a:graphicData>
+            </a:graphic>
+          </wp:inline>
+        </w:drawing>
+      </w:r>
+    </w:p>
+    <w:p>
+      <w:r>
+        <w:lastRenderedPageBreak/>
+        <w:drawing>
+          <wp:inline distT="0" distB="0" distL="0" distR="0" wp14:anchorId="339B3C88" wp14:editId="656DFAF4">
+            <wp:extent cx="4220164" cy="5963482"/>
+            <wp:effectExtent l="0" t="0" r="9525" b="0"/>
+            <wp:docPr id="46" name="Picture 46" descr="A screenshot of a computer&#10;&#10;Description automatically generated with medium confidence"/>
+            <wp:cNvGraphicFramePr>
+              <a:graphicFrameLocks xmlns:a="http://schemas.openxmlformats.org/drawingml/2006/main" noChangeAspect="1"/>
+            </wp:cNvGraphicFramePr>
+            <a:graphic xmlns:a="http://schemas.openxmlformats.org/drawingml/2006/main">
+              <a:graphicData uri="http://schemas.openxmlformats.org/drawingml/2006/picture">
+                <pic:pic xmlns:pic="http://schemas.openxmlformats.org/drawingml/2006/picture">
+                  <pic:nvPicPr>
+                    <pic:cNvPr id="46" name="Picture 46" descr="A screenshot of a computer&#10;&#10;Description automatically generated with medium confidence"/>
+                    <pic:cNvPicPr/>
+                  </pic:nvPicPr>
+                  <pic:blipFill>
+                    <a:blip r:embed="rId118"/>
+                    <a:stretch>
+                      <a:fillRect/>
+                    </a:stretch>
+                  </pic:blipFill>
+                  <pic:spPr>
+                    <a:xfrm>
+                      <a:off x="0" y="0"/>
+                      <a:ext cx="4220164" cy="5963482"/>
+                    </a:xfrm>
+                    <a:prstGeom prst="rect">
+                      <a:avLst/>
+                    </a:prstGeom>
+                  </pic:spPr>
+                </pic:pic>
+              </a:graphicData>
+            </a:graphic>
+          </wp:inline>
+        </w:drawing>
+      </w:r>
+    </w:p>
+    <w:p>
+      <w:r>
+        <w:t>Not 6.0.10 need to update</w:t>
+      </w:r>
+    </w:p>
+    <w:p>
+      <w:r>
+        <w:rPr>
+          <w:noProof/>
+        </w:rPr>
+        <w:lastRenderedPageBreak/>
+        <w:drawing>
+          <wp:inline distT="0" distB="0" distL="0" distR="0" wp14:anchorId="29901369" wp14:editId="2404E31E">
+            <wp:extent cx="5943600" cy="4384675"/>
+            <wp:effectExtent l="0" t="0" r="0" b="0"/>
+            <wp:docPr id="48" name="Picture 48" descr="A screenshot of a computer&#10;&#10;Description automatically generated"/>
+            <wp:cNvGraphicFramePr>
+              <a:graphicFrameLocks xmlns:a="http://schemas.openxmlformats.org/drawingml/2006/main" noChangeAspect="1"/>
+            </wp:cNvGraphicFramePr>
+            <a:graphic xmlns:a="http://schemas.openxmlformats.org/drawingml/2006/main">
+              <a:graphicData uri="http://schemas.openxmlformats.org/drawingml/2006/picture">
+                <pic:pic xmlns:pic="http://schemas.openxmlformats.org/drawingml/2006/picture">
+                  <pic:nvPicPr>
+                    <pic:cNvPr id="48" name="Picture 48" descr="A screenshot of a computer&#10;&#10;Description automatically generated"/>
+                    <pic:cNvPicPr/>
+                  </pic:nvPicPr>
+                  <pic:blipFill>
+                    <a:blip r:embed="rId119"/>
+                    <a:stretch>
+                      <a:fillRect/>
+                    </a:stretch>
+                  </pic:blipFill>
+                  <pic:spPr>
+                    <a:xfrm>
+                      <a:off x="0" y="0"/>
+                      <a:ext cx="5943600" cy="4384675"/>
+                    </a:xfrm>
+                    <a:prstGeom prst="rect">
+                      <a:avLst/>
+                    </a:prstGeom>
+                  </pic:spPr>
+                </pic:pic>
+              </a:graphicData>
+            </a:graphic>
+          </wp:inline>
+        </w:drawing>
+      </w:r>
+    </w:p>
+    <w:p>
+      <w:r>
+        <w:rPr>
+          <w:noProof/>
+        </w:rPr>
+        <w:drawing>
+          <wp:inline distT="0" distB="0" distL="0" distR="0" wp14:anchorId="5CC26BFB" wp14:editId="29B5586C">
+            <wp:extent cx="3848100" cy="2076450"/>
+            <wp:effectExtent l="0" t="0" r="0" b="0"/>
+            <wp:docPr id="49" name="Picture 49" descr="A screenshot of a computer&#10;&#10;Description automatically generated with medium confidence"/>
+            <wp:cNvGraphicFramePr>
+              <a:graphicFrameLocks xmlns:a="http://schemas.openxmlformats.org/drawingml/2006/main" noChangeAspect="1"/>
+            </wp:cNvGraphicFramePr>
+            <a:graphic xmlns:a="http://schemas.openxmlformats.org/drawingml/2006/main">
+              <a:graphicData uri="http://schemas.openxmlformats.org/drawingml/2006/picture">
+                <pic:pic xmlns:pic="http://schemas.openxmlformats.org/drawingml/2006/picture">
+                  <pic:nvPicPr>
+                    <pic:cNvPr id="49" name="Picture 49" descr="A screenshot of a computer&#10;&#10;Description automatically generated with medium confidence"/>
+                    <pic:cNvPicPr/>
+                  </pic:nvPicPr>
+                  <pic:blipFill>
+                    <a:blip r:embed="rId120"/>
+                    <a:stretch>
+                      <a:fillRect/>
+                    </a:stretch>
+                  </pic:blipFill>
+                  <pic:spPr>
+                    <a:xfrm>
+                      <a:off x="0" y="0"/>
+                      <a:ext cx="3848100" cy="2076450"/>
+                    </a:xfrm>
+                    <a:prstGeom prst="rect">
+                      <a:avLst/>
+                    </a:prstGeom>
+                  </pic:spPr>
+                </pic:pic>
+              </a:graphicData>
+            </a:graphic>
+          </wp:inline>
+        </w:drawing>
+      </w:r>
+    </w:p>
+    <w:p>
+      <w:r>
+        <w:t>Rebuild solution</w:t>
+      </w:r>
+    </w:p>
+    <w:p>
+      <w:r>
+        <w:lastRenderedPageBreak/>
+        <w:drawing>
+          <wp:inline distT="0" distB="0" distL="0" distR="0" wp14:anchorId="4396E025" wp14:editId="0E21D159">
+            <wp:extent cx="4267796" cy="4324954"/>
+            <wp:effectExtent l="0" t="0" r="0" b="0"/>
+            <wp:docPr id="51" name="Picture 51" descr="Graphical user interface, text, application&#10;&#10;Description automatically generated"/>
+            <wp:cNvGraphicFramePr>
+              <a:graphicFrameLocks xmlns:a="http://schemas.openxmlformats.org/drawingml/2006/main" noChangeAspect="1"/>
+            </wp:cNvGraphicFramePr>
+            <a:graphic xmlns:a="http://schemas.openxmlformats.org/drawingml/2006/main">
+              <a:graphicData uri="http://schemas.openxmlformats.org/drawingml/2006/picture">
+                <pic:pic xmlns:pic="http://schemas.openxmlformats.org/drawingml/2006/picture">
+                  <pic:nvPicPr>
+                    <pic:cNvPr id="51" name="Picture 51" descr="Graphical user interface, text, application&#10;&#10;Description automatically generated"/>
+                    <pic:cNvPicPr/>
+                  </pic:nvPicPr>
+                  <pic:blipFill>
+                    <a:blip r:embed="rId121"/>
+                    <a:stretch>
+                      <a:fillRect/>
+                    </a:stretch>
+                  </pic:blipFill>
+                  <pic:spPr>
+                    <a:xfrm>
+                      <a:off x="0" y="0"/>
+                      <a:ext cx="4267796" cy="4324954"/>
                     </a:xfrm>
                     <a:prstGeom prst="rect">
                       <a:avLst/>
@@ -5365,7 +5912,7 @@
   </inkml:definitions>
   <inkml:trace contextRef="#ctx0" brushRef="#br0">1 267 24575,'7'0'0,"0"1"0,1 0 0,-1 0 0,0 1 0,0 0 0,0 0 0,0 1 0,0 0 0,-1 0 0,1 1 0,-1-1 0,0 1 0,0 1 0,0-1 0,0 1 0,-1 0 0,0 0 0,0 1 0,0 0 0,-1 0 0,0 0 0,0 0 0,0 0 0,-1 1 0,0 0 0,0-1 0,3 15 0,-3-10 0,0-1 0,1 0 0,0 0 0,0 0 0,10 14 0,-8-24 0,-2-13 0,2-20 0,-5 26 0,3-17 0,-3 13 0,0 0 0,1 0 0,0 0 0,0 0 0,2 1 0,-1-1 0,1 1 0,1 0 0,7-12 0,-11 20 0,1 0 0,0 1 0,0-1 0,0 1 0,0-1 0,0 1 0,0 0 0,0 0 0,0 0 0,1 0 0,-1 0 0,0 1 0,1-1 0,-1 0 0,0 1 0,1 0 0,-1 0 0,1 0 0,-1 0 0,1 0 0,-1 0 0,0 0 0,1 1 0,-1-1 0,0 1 0,1 0 0,-1 0 0,0 0 0,0 0 0,1 0 0,-1 0 0,2 2 0,1 1 0,1-1 0,0 1 0,-1 1 0,0-1 0,0 1 0,0 0 0,-1 0 0,1 0 0,-1 1 0,4 6 0,22 53 0,-30-65 0,0 0 0,0 1 0,0-1 0,0 0 0,0 0 0,0 0 0,0 0 0,1 0 0,-1 1 0,0-1 0,0 0 0,0 0 0,0 0 0,0 0 0,0 0 0,1 0 0,-1 0 0,0 0 0,0 1 0,0-1 0,0 0 0,1 0 0,-1 0 0,0 0 0,0 0 0,0 0 0,0 0 0,1 0 0,-1 0 0,0 0 0,0 0 0,0 0 0,0 0 0,1 0 0,-1 0 0,0 0 0,0 0 0,0-1 0,0 1 0,1 0 0,-1 0 0,0 0 0,0 0 0,0 0 0,0 0 0,0 0 0,0 0 0,1-1 0,-1 1 0,0 0 0,0 0 0,0 0 0,0 0 0,0 0 0,0-1 0,8-15 0,4-26 0,-11 39 0,0-2 0,3-12 0,0 0 0,2 1 0,-1 0 0,2 0 0,10-18 0,-16 31 0,1 1 0,-1 0 0,1 0 0,0 0 0,0 0 0,0 0 0,0 0 0,0 0 0,0 1 0,0-1 0,0 1 0,1 0 0,-1-1 0,0 1 0,1 0 0,-1 0 0,5 0 0,-4 1 0,0 0 0,0 0 0,0 1 0,0-1 0,0 1 0,0 0 0,1-1 0,-1 2 0,-1-1 0,1 0 0,0 1 0,0-1 0,0 1 0,-1 0 0,1 0 0,-1 0 0,1 0 0,2 4 0,8 9 14,-1 0 0,0 1 0,-1 0 0,-1 1 0,0 1 0,-2-1-1,8 20 1,14 28-1490,-23-50-5350</inkml:trace>
   <inkml:trace contextRef="#ctx0" brushRef="#br0" timeOffset="698.53">749 203 24575,'0'-2'0,"2"1"0,5 4 0,2 3 0,3 10 0,0 7 0,2 4 0,3 4 0,-3-1 0,-3-4 0,-1-2 0,-2-1 0,0-2 0,1-4 0,0-2 0,-3-1 0,-1-3-8191</inkml:trace>
-  <inkml:trace contextRef="#ctx0" brushRef="#br0" timeOffset="1150.11">687 1 24575,'-3'0'0</inkml:trace>
+  <inkml:trace contextRef="#ctx0" brushRef="#br0" timeOffset="1150.1">687 1 24575,'-3'0'0</inkml:trace>
   <inkml:trace contextRef="#ctx0" brushRef="#br0" timeOffset="2117.32">873 19 24575,'4'10'0,"0"0"0,-1 0 0,-1 1 0,0-1 0,0 1 0,0 12 0,4 22 0,8 13 0,2 0 0,40 91 0,-53-142-65,1-1 0,0 0 0,0-1 0,0 1 0,1-1 0,0 1 0,0-2 0,0 1 0,1 0 0,-1-1 0,1 0 0,0 0 0,0-1 0,1 0 0,-1 0 0,1 0 0,0-1 0,-1 0 0,1 0 0,7 0 0,1 1-6761</inkml:trace>
   <inkml:trace contextRef="#ctx0" brushRef="#br0" timeOffset="3678.34">797 157 24575,'2'0'0,"5"0"0,2 0 0,3 0 0,2 0 0,2 0 0,2 0 0,5 3 0,0 1 0,2-1 0,-1 0 0,-2-1 0,-1-1 0,-3 0 0,-3-1-8191</inkml:trace>
 </inkml:ink>

</xml_diff>